<commit_message>
Add & Update instructions about React & Rails
</commit_message>
<xml_diff>
--- a/ruby/1. RoR静态.docx
+++ b/ruby/1. RoR静态.docx
@@ -164,7 +164,19 @@
         <w:rPr>
           <w:rFonts w:ascii="Courier New" w:eastAsia="仿宋" w:hAnsi="Courier New" w:cs="Courier New"/>
         </w:rPr>
-        <w:t>进入项目子目录</w:t>
+        <w:t>进入项目</w:t>
+      </w:r>
+      <w:r>
+        <w:rPr>
+          <w:rFonts w:ascii="Courier New" w:eastAsia="仿宋" w:hAnsi="Courier New" w:cs="Courier New" w:hint="eastAsia"/>
+        </w:rPr>
+        <w:t>根</w:t>
+      </w:r>
+      <w:r>
+        <w:rPr>
+          <w:rFonts w:ascii="Courier New" w:eastAsia="仿宋" w:hAnsi="Courier New" w:cs="Courier New"/>
+        </w:rPr>
+        <w:t>目录</w:t>
       </w:r>
     </w:p>
     <w:p>

</xml_diff>